<commit_message>
terrain + random spawning
</commit_message>
<xml_diff>
--- a/Design Doc.docx
+++ b/Design Doc.docx
@@ -27,6 +27,17 @@
       </w:pPr>
       <w:r>
         <w:t>Randomly doesn’t correctly spawn a sinking ship</w:t>
+      </w:r>
+      <w:r>
+        <w:t xml:space="preserve"> (probably because the server code is triggering before the client code</w:t>
+      </w:r>
+      <w:r>
+        <w:t>. Make the server do an RPC to spawn the sinking ship</w:t>
+      </w:r>
+      <w:bookmarkStart w:id="0" w:name="_GoBack"/>
+      <w:bookmarkEnd w:id="0"/>
+      <w:r>
+        <w:t>)</w:t>
       </w:r>
     </w:p>
     <w:p>
@@ -68,8 +79,6 @@
           <w:b/>
         </w:rPr>
       </w:pPr>
-      <w:bookmarkStart w:id="0" w:name="_GoBack"/>
-      <w:bookmarkEnd w:id="0"/>
     </w:p>
     <w:sectPr>
       <w:pgSz w:w="12240" w:h="15840"/>

</xml_diff>